<commit_message>
Notes and Ass3 submission
</commit_message>
<xml_diff>
--- a/COMP6451/ASS/ASS3/Ass3Essay.docx
+++ b/COMP6451/ASS/ASS3/Ass3Essay.docx
@@ -16346,12 +16346,22 @@
         <w:rPr>
           <w:lang w:val="en-AU"/>
         </w:rPr>
+        <w:tab/>
+      </w:r>
+      <w:r>
+        <w:rPr>
+          <w:lang w:val="en-AU"/>
+        </w:rPr>
         <w:br w:type="page"/>
       </w:r>
     </w:p>
     <w:sdt>
       <w:sdtPr>
         <w:rPr>
+          <w:rFonts w:asciiTheme="minorHAnsi" w:eastAsiaTheme="minorEastAsia" w:hAnsiTheme="minorHAnsi" w:cstheme="minorBidi"/>
+          <w:color w:val="auto"/>
+          <w:sz w:val="21"/>
+          <w:szCs w:val="21"/>
           <w:lang w:val="zh-CN"/>
         </w:rPr>
         <w:id w:val="881975415"/>
@@ -16362,12 +16372,8 @@
       </w:sdtPr>
       <w:sdtEndPr>
         <w:rPr>
-          <w:rFonts w:asciiTheme="minorHAnsi" w:eastAsiaTheme="minorEastAsia" w:hAnsiTheme="minorHAnsi" w:cstheme="minorBidi"/>
           <w:b/>
           <w:bCs/>
-          <w:color w:val="auto"/>
-          <w:sz w:val="21"/>
-          <w:szCs w:val="21"/>
           <w:lang w:val="en-US"/>
         </w:rPr>
       </w:sdtEndPr>
@@ -16375,12 +16381,22 @@
         <w:p>
           <w:pPr>
             <w:pStyle w:val="1"/>
+            <w:rPr>
+              <w:rFonts w:hint="eastAsia"/>
+            </w:rPr>
           </w:pPr>
+          <w:r>
+            <w:rPr>
+              <w:rFonts w:hint="eastAsia"/>
+              <w:lang w:val="zh-CN"/>
+            </w:rPr>
+            <w:t>R</w:t>
+          </w:r>
           <w:r>
             <w:rPr>
               <w:lang w:val="zh-CN"/>
             </w:rPr>
-            <w:t>引用作品</w:t>
+            <w:t>eference</w:t>
           </w:r>
         </w:p>
         <w:p>

</xml_diff>